<commit_message>
Added the screenshot of the runing of the parametr quary - meir
</commit_message>
<xml_diff>
--- a/DBProject 332461854 214736688/שלב ב/דוח פרוייקט שלב ב.docx
+++ b/DBProject 332461854 214736688/שלב ב/דוח פרוייקט שלב ב.docx
@@ -1826,27 +1826,7 @@
           <w:u w:val="single"/>
           <w:rtl/>
         </w:rPr>
-        <w:t xml:space="preserve">שאילתה מס' </w:t>
-      </w:r>
-      <w:r>
-        <w:rPr>
-          <w:rFonts w:hint="cs"/>
-          <w:b/>
-          <w:bCs/>
-          <w:u w:val="single"/>
-          <w:rtl/>
-        </w:rPr>
-        <w:t>3</w:t>
-      </w:r>
-      <w:r>
-        <w:rPr>
-          <w:rFonts w:hint="cs"/>
-          <w:b/>
-          <w:bCs/>
-          <w:u w:val="single"/>
-          <w:rtl/>
-        </w:rPr>
-        <w:t xml:space="preserve"> </w:t>
+        <w:t xml:space="preserve">שאילתה מס' 3 </w:t>
       </w:r>
       <w:r>
         <w:rPr>
@@ -5074,6 +5054,10 @@
     <w:p>
       <w:pPr>
         <w:bidi/>
+        <w:rPr>
+          <w:rFonts w:hint="cs"/>
+          <w:rtl/>
+        </w:rPr>
       </w:pPr>
       <w:r>
         <w:rPr>
@@ -6098,7 +6082,6 @@
         <w:pStyle w:val="NoSpacing"/>
         <w:jc w:val="right"/>
         <w:rPr>
-          <w:rFonts w:hint="cs"/>
           <w:lang w:bidi="he-IL"/>
         </w:rPr>
       </w:pPr>
@@ -6153,15 +6136,120 @@
     <w:p>
       <w:pPr>
         <w:pStyle w:val="NoSpacing"/>
-      </w:pPr>
-    </w:p>
-    <w:p>
-      <w:pPr>
         <w:jc w:val="right"/>
         <w:rPr>
-          <w:b/>
-          <w:bCs/>
-          <w:rtl/>
+          <w:lang w:bidi="he-IL"/>
+        </w:rPr>
+      </w:pPr>
+      <w:r>
+        <w:rPr>
+          <w:rFonts w:hint="cs"/>
+          <w:rtl/>
+          <w:lang w:bidi="he-IL"/>
+        </w:rPr>
+        <w:t xml:space="preserve">צילום מסך של הרצת השאילתה - </w:t>
+      </w:r>
+      <w:r>
+        <w:rPr>
+          <w:rtl/>
+          <w:lang w:bidi="he-IL"/>
+        </w:rPr>
+        <w:br/>
+      </w:r>
+      <w:r>
+        <w:rPr>
+          <w:noProof/>
+        </w:rPr>
+        <w:drawing>
+          <wp:inline distT="0" distB="0" distL="0" distR="0" wp14:anchorId="02E4DA1F" wp14:editId="20909BD3">
+            <wp:extent cx="4733333" cy="2923809"/>
+            <wp:effectExtent l="0" t="0" r="0" b="0"/>
+            <wp:docPr id="30194902" name="Picture 1"/>
+            <wp:cNvGraphicFramePr>
+              <a:graphicFrameLocks xmlns:a="http://schemas.openxmlformats.org/drawingml/2006/main" noChangeAspect="1"/>
+            </wp:cNvGraphicFramePr>
+            <a:graphic xmlns:a="http://schemas.openxmlformats.org/drawingml/2006/main">
+              <a:graphicData uri="http://schemas.openxmlformats.org/drawingml/2006/picture">
+                <pic:pic xmlns:pic="http://schemas.openxmlformats.org/drawingml/2006/picture">
+                  <pic:nvPicPr>
+                    <pic:cNvPr id="30194902" name=""/>
+                    <pic:cNvPicPr/>
+                  </pic:nvPicPr>
+                  <pic:blipFill>
+                    <a:blip r:embed="rId28"/>
+                    <a:stretch>
+                      <a:fillRect/>
+                    </a:stretch>
+                  </pic:blipFill>
+                  <pic:spPr>
+                    <a:xfrm>
+                      <a:off x="0" y="0"/>
+                      <a:ext cx="4733333" cy="2923809"/>
+                    </a:xfrm>
+                    <a:prstGeom prst="rect">
+                      <a:avLst/>
+                    </a:prstGeom>
+                  </pic:spPr>
+                </pic:pic>
+              </a:graphicData>
+            </a:graphic>
+          </wp:inline>
+        </w:drawing>
+      </w:r>
+    </w:p>
+    <w:p>
+      <w:pPr>
+        <w:pStyle w:val="NoSpacing"/>
+        <w:jc w:val="right"/>
+        <w:rPr>
+          <w:lang w:bidi="he-IL"/>
+        </w:rPr>
+      </w:pPr>
+    </w:p>
+    <w:p>
+      <w:pPr>
+        <w:pStyle w:val="NoSpacing"/>
+        <w:jc w:val="right"/>
+        <w:rPr>
+          <w:lang w:bidi="he-IL"/>
+        </w:rPr>
+      </w:pPr>
+    </w:p>
+    <w:p>
+      <w:pPr>
+        <w:pStyle w:val="NoSpacing"/>
+        <w:jc w:val="right"/>
+        <w:rPr>
+          <w:lang w:bidi="he-IL"/>
+        </w:rPr>
+      </w:pPr>
+    </w:p>
+    <w:p>
+      <w:pPr>
+        <w:pStyle w:val="NoSpacing"/>
+        <w:jc w:val="right"/>
+        <w:rPr>
+          <w:lang w:bidi="he-IL"/>
+        </w:rPr>
+      </w:pPr>
+    </w:p>
+    <w:p>
+      <w:pPr>
+        <w:pStyle w:val="NoSpacing"/>
+        <w:jc w:val="right"/>
+        <w:rPr>
+          <w:rFonts w:hint="cs"/>
+          <w:rtl/>
+          <w:lang w:bidi="he-IL"/>
+        </w:rPr>
+      </w:pPr>
+    </w:p>
+    <w:p>
+      <w:pPr>
+        <w:jc w:val="right"/>
+        <w:rPr>
+          <w:b/>
+          <w:bCs/>
         </w:rPr>
       </w:pPr>
       <w:r>
@@ -6172,6 +6260,7 @@
           <w:u w:val="single"/>
           <w:rtl/>
         </w:rPr>
+        <w:lastRenderedPageBreak/>
         <w:t>שאילתה מס</w:t>
       </w:r>
       <w:r>
@@ -6306,7 +6395,7 @@
                     <pic:cNvPicPr/>
                   </pic:nvPicPr>
                   <pic:blipFill>
-                    <a:blip r:embed="rId28"/>
+                    <a:blip r:embed="rId29"/>
                     <a:stretch>
                       <a:fillRect/>
                     </a:stretch>
@@ -6331,11 +6420,72 @@
       <w:pPr>
         <w:bidi/>
         <w:rPr>
-          <w:b/>
-          <w:bCs/>
-          <w:rtl/>
-        </w:rPr>
-      </w:pPr>
+          <w:rFonts w:hint="cs"/>
+          <w:b/>
+          <w:bCs/>
+          <w:rtl/>
+        </w:rPr>
+      </w:pPr>
+      <w:r>
+        <w:rPr>
+          <w:rFonts w:hint="cs"/>
+          <w:b/>
+          <w:bCs/>
+          <w:rtl/>
+        </w:rPr>
+        <w:t xml:space="preserve">צילום מסך של הרצת השאילתה - </w:t>
+      </w:r>
+      <w:r>
+        <w:rPr>
+          <w:b/>
+          <w:bCs/>
+          <w:rtl/>
+        </w:rPr>
+        <w:br/>
+      </w:r>
+      <w:r>
+        <w:rPr>
+          <w:rFonts w:cs="Arial"/>
+          <w:b/>
+          <w:bCs/>
+          <w:rtl/>
+        </w:rPr>
+        <w:drawing>
+          <wp:inline distT="0" distB="0" distL="0" distR="0" wp14:anchorId="42324343" wp14:editId="37BCE2CA">
+            <wp:extent cx="5238749" cy="2133600"/>
+            <wp:effectExtent l="0" t="0" r="635" b="0"/>
+            <wp:docPr id="2015426010" name="Picture 1"/>
+            <wp:cNvGraphicFramePr>
+              <a:graphicFrameLocks xmlns:a="http://schemas.openxmlformats.org/drawingml/2006/main" noChangeAspect="1"/>
+            </wp:cNvGraphicFramePr>
+            <a:graphic xmlns:a="http://schemas.openxmlformats.org/drawingml/2006/main">
+              <a:graphicData uri="http://schemas.openxmlformats.org/drawingml/2006/picture">
+                <pic:pic xmlns:pic="http://schemas.openxmlformats.org/drawingml/2006/picture">
+                  <pic:nvPicPr>
+                    <pic:cNvPr id="2015426010" name=""/>
+                    <pic:cNvPicPr/>
+                  </pic:nvPicPr>
+                  <pic:blipFill>
+                    <a:blip r:embed="rId30"/>
+                    <a:stretch>
+                      <a:fillRect/>
+                    </a:stretch>
+                  </pic:blipFill>
+                  <pic:spPr>
+                    <a:xfrm>
+                      <a:off x="0" y="0"/>
+                      <a:ext cx="5240749" cy="2134415"/>
+                    </a:xfrm>
+                    <a:prstGeom prst="rect">
+                      <a:avLst/>
+                    </a:prstGeom>
+                  </pic:spPr>
+                </pic:pic>
+              </a:graphicData>
+            </a:graphic>
+          </wp:inline>
+        </w:drawing>
+      </w:r>
     </w:p>
     <w:p>
       <w:pPr>
@@ -6364,27 +6514,7 @@
           <w:u w:val="single"/>
           <w:rtl/>
         </w:rPr>
-        <w:t xml:space="preserve">' </w:t>
-      </w:r>
-      <w:r>
-        <w:rPr>
-          <w:rFonts w:hint="cs"/>
-          <w:b/>
-          <w:bCs/>
-          <w:u w:val="single"/>
-          <w:rtl/>
-        </w:rPr>
-        <w:t>3</w:t>
-      </w:r>
-      <w:r>
-        <w:rPr>
-          <w:rFonts w:hint="cs"/>
-          <w:b/>
-          <w:bCs/>
-          <w:u w:val="single"/>
-          <w:rtl/>
-        </w:rPr>
-        <w:t xml:space="preserve">  </w:t>
+        <w:t xml:space="preserve">' 3  </w:t>
       </w:r>
       <w:r>
         <w:rPr>
@@ -6510,6 +6640,7 @@
           <w:rFonts w:hint="cs"/>
           <w:rtl/>
         </w:rPr>
+        <w:lastRenderedPageBreak/>
         <w:t>"אמור נא לי" ממשיך הוא עם חיוך מסופק "האם נכונות השמועות לפיהם אתה לא מרשה לאנשים חדשים בחברה שלך לקחת ימי חופשה כמעט? רבים מהם מתלוננים על כך שאתה מונע מהם לצאת להתאוורר ולקחת ימי חופשה"</w:t>
       </w:r>
     </w:p>
@@ -6650,7 +6781,7 @@
                     <pic:cNvPicPr/>
                   </pic:nvPicPr>
                   <pic:blipFill>
-                    <a:blip r:embed="rId29"/>
+                    <a:blip r:embed="rId31"/>
                     <a:stretch>
                       <a:fillRect/>
                     </a:stretch>
@@ -6709,7 +6840,6 @@
           <w:noProof/>
           <w:rtl/>
         </w:rPr>
-        <w:lastRenderedPageBreak/>
         <w:drawing>
           <wp:inline distT="0" distB="0" distL="0" distR="0" wp14:anchorId="21215AAF" wp14:editId="17A0ADBD">
             <wp:extent cx="3097033" cy="1922555"/>
@@ -6726,7 +6856,7 @@
                     <pic:cNvPicPr/>
                   </pic:nvPicPr>
                   <pic:blipFill>
-                    <a:blip r:embed="rId30"/>
+                    <a:blip r:embed="rId32"/>
                     <a:stretch>
                       <a:fillRect/>
                     </a:stretch>
@@ -6794,7 +6924,7 @@
                     <pic:cNvPicPr/>
                   </pic:nvPicPr>
                   <pic:blipFill>
-                    <a:blip r:embed="rId31">
+                    <a:blip r:embed="rId33">
                       <a:extLst>
                         <a:ext uri="{28A0092B-C50C-407E-A947-70E740481C1C}">
                           <a14:useLocalDpi xmlns:a14="http://schemas.microsoft.com/office/drawing/2010/main" val="0"/>
@@ -7072,7 +7202,6 @@
           <w:noProof/>
           <w:rtl/>
         </w:rPr>
-        <w:lastRenderedPageBreak/>
         <w:drawing>
           <wp:inline distT="0" distB="0" distL="0" distR="0" wp14:anchorId="02B6E69A" wp14:editId="3DB947A2">
             <wp:extent cx="5731510" cy="3899535"/>
@@ -7089,7 +7218,7 @@
                     <pic:cNvPicPr/>
                   </pic:nvPicPr>
                   <pic:blipFill>
-                    <a:blip r:embed="rId32"/>
+                    <a:blip r:embed="rId34"/>
                     <a:stretch>
                       <a:fillRect/>
                     </a:stretch>
@@ -7148,6 +7277,7 @@
           <w:noProof/>
           <w:rtl/>
         </w:rPr>
+        <w:lastRenderedPageBreak/>
         <w:drawing>
           <wp:inline distT="0" distB="0" distL="0" distR="0" wp14:anchorId="07FDF9B5" wp14:editId="6D0A10E1">
             <wp:extent cx="5260662" cy="2824998"/>
@@ -7164,7 +7294,7 @@
                     <pic:cNvPicPr/>
                   </pic:nvPicPr>
                   <pic:blipFill>
-                    <a:blip r:embed="rId33"/>
+                    <a:blip r:embed="rId35"/>
                     <a:stretch>
                       <a:fillRect/>
                     </a:stretch>
@@ -7282,7 +7412,6 @@
         <w:rPr>
           <w:noProof/>
         </w:rPr>
-        <w:lastRenderedPageBreak/>
         <w:drawing>
           <wp:anchor distT="0" distB="0" distL="114300" distR="114300" simplePos="0" relativeHeight="251665408" behindDoc="0" locked="0" layoutInCell="1" allowOverlap="1" wp14:anchorId="40F22200" wp14:editId="0DA6AE12">
             <wp:simplePos x="0" y="0"/>
@@ -7307,7 +7436,7 @@
                     <pic:cNvPicPr/>
                   </pic:nvPicPr>
                   <pic:blipFill>
-                    <a:blip r:embed="rId34">
+                    <a:blip r:embed="rId36">
                       <a:extLst>
                         <a:ext uri="{28A0092B-C50C-407E-A947-70E740481C1C}">
                           <a14:useLocalDpi xmlns:a14="http://schemas.microsoft.com/office/drawing/2010/main" val="0"/>
@@ -7374,6 +7503,7 @@
       <w:r>
         <w:rPr>
           <w:rFonts w:cs="Arial"/>
+          <w:noProof/>
           <w:rtl/>
         </w:rPr>
         <w:drawing>
@@ -7400,7 +7530,7 @@
                     <pic:cNvPicPr/>
                   </pic:nvPicPr>
                   <pic:blipFill>
-                    <a:blip r:embed="rId35">
+                    <a:blip r:embed="rId37">
                       <a:extLst>
                         <a:ext uri="{28A0092B-C50C-407E-A947-70E740481C1C}">
                           <a14:useLocalDpi xmlns:a14="http://schemas.microsoft.com/office/drawing/2010/main" val="0"/>
@@ -7477,6 +7607,7 @@
         <w:rPr>
           <w:noProof/>
         </w:rPr>
+        <w:lastRenderedPageBreak/>
         <w:drawing>
           <wp:anchor distT="0" distB="0" distL="114300" distR="114300" simplePos="0" relativeHeight="251666432" behindDoc="0" locked="0" layoutInCell="1" allowOverlap="1" wp14:anchorId="7A254516" wp14:editId="6CE037B7">
             <wp:simplePos x="0" y="0"/>
@@ -7501,7 +7632,7 @@
                     <pic:cNvPicPr/>
                   </pic:nvPicPr>
                   <pic:blipFill>
-                    <a:blip r:embed="rId36">
+                    <a:blip r:embed="rId38">
                       <a:extLst>
                         <a:ext uri="{28A0092B-C50C-407E-A947-70E740481C1C}">
                           <a14:useLocalDpi xmlns:a14="http://schemas.microsoft.com/office/drawing/2010/main" val="0"/>
@@ -7606,6 +7737,7 @@
       <w:r>
         <w:rPr>
           <w:rFonts w:cs="Arial"/>
+          <w:noProof/>
           <w:rtl/>
         </w:rPr>
         <w:drawing>
@@ -7624,7 +7756,7 @@
                     <pic:cNvPicPr/>
                   </pic:nvPicPr>
                   <pic:blipFill>
-                    <a:blip r:embed="rId37"/>
+                    <a:blip r:embed="rId39"/>
                     <a:stretch>
                       <a:fillRect/>
                     </a:stretch>
@@ -7655,9 +7787,9 @@
       <w:r>
         <w:rPr>
           <w:rFonts w:cs="Arial"/>
-          <w:rtl/>
-        </w:rPr>
-        <w:lastRenderedPageBreak/>
+          <w:noProof/>
+          <w:rtl/>
+        </w:rPr>
         <w:drawing>
           <wp:anchor distT="0" distB="0" distL="114300" distR="114300" simplePos="0" relativeHeight="251667456" behindDoc="0" locked="0" layoutInCell="1" allowOverlap="1" wp14:anchorId="22E223F9" wp14:editId="0A1209F9">
             <wp:simplePos x="0" y="0"/>
@@ -7682,7 +7814,7 @@
                     <pic:cNvPicPr/>
                   </pic:nvPicPr>
                   <pic:blipFill>
-                    <a:blip r:embed="rId38">
+                    <a:blip r:embed="rId40">
                       <a:extLst>
                         <a:ext uri="{28A0092B-C50C-407E-A947-70E740481C1C}">
                           <a14:useLocalDpi xmlns:a14="http://schemas.microsoft.com/office/drawing/2010/main" val="0"/>
@@ -7712,6 +7844,9 @@
     <w:p>
       <w:pPr>
         <w:bidi/>
+        <w:rPr>
+          <w:rtl/>
+        </w:rPr>
       </w:pPr>
       <w:r>
         <w:rPr>
@@ -7724,76 +7859,58 @@
     <w:p>
       <w:pPr>
         <w:bidi/>
-      </w:pPr>
-    </w:p>
-    <w:p>
-      <w:pPr>
-        <w:bidi/>
-        <w:rPr>
-          <w:rtl/>
-        </w:rPr>
-      </w:pPr>
-      <w:r>
-        <w:rPr>
-          <w:rFonts w:hint="cs"/>
-          <w:rtl/>
-        </w:rPr>
-        <w:t>אבל ההגדרה הנוכחית אינה מתאימה נאלץ לשנות אותה טיפה</w:t>
-      </w:r>
-    </w:p>
-    <w:p>
-      <w:pPr>
-        <w:bidi/>
-        <w:rPr>
-          <w:rtl/>
-        </w:rPr>
-      </w:pPr>
-      <w:r>
-        <w:rPr>
-          <w:rFonts w:hint="cs"/>
-          <w:rtl/>
-        </w:rPr>
-        <w:t>נרצה להוריד את החלק של מספר הזיהוי של ההתמחות כחלק בסט היחודיות ולהשאיר רק את החלק של שם המנחה ושם ההתמחות</w:t>
-      </w:r>
-    </w:p>
-    <w:p>
-      <w:pPr>
-        <w:bidi/>
-        <w:rPr>
-          <w:rtl/>
-        </w:rPr>
-      </w:pPr>
-      <w:r>
-        <w:rPr>
-          <w:rFonts w:hint="cs"/>
-          <w:rtl/>
-        </w:rPr>
-        <w:t xml:space="preserve">לשם כך נקבל את המספר הזיהוי של ההגדרה הזאת </w:t>
-      </w:r>
-      <w:r>
-        <w:rPr>
-          <w:rtl/>
-        </w:rPr>
-        <w:t>–</w:t>
-      </w:r>
-    </w:p>
-    <w:p>
-      <w:pPr>
-        <w:bidi/>
-        <w:rPr>
-          <w:rtl/>
-        </w:rPr>
-      </w:pPr>
-      <w:r>
-        <w:rPr>
-          <w:rFonts w:cs="Arial"/>
+        <w:rPr>
+          <w:rtl/>
+        </w:rPr>
+      </w:pPr>
+    </w:p>
+    <w:p>
+      <w:pPr>
+        <w:pStyle w:val="NoSpacing"/>
+        <w:bidi/>
+        <w:rPr>
+          <w:rFonts w:cs="Arial"/>
+          <w:noProof/>
+          <w:rtl/>
+          <w:lang w:bidi="he-IL"/>
+        </w:rPr>
+      </w:pPr>
+    </w:p>
+    <w:p>
+      <w:pPr>
+        <w:pStyle w:val="NoSpacing"/>
+        <w:bidi/>
+        <w:rPr>
+          <w:rtl/>
+        </w:rPr>
+      </w:pPr>
+      <w:r>
+        <w:rPr>
+          <w:rFonts w:cs="Arial"/>
+          <w:noProof/>
           <w:rtl/>
         </w:rPr>
         <w:drawing>
-          <wp:inline distT="0" distB="0" distL="0" distR="0" wp14:anchorId="2B164BF6" wp14:editId="116CDE28">
-            <wp:extent cx="5382376" cy="2743583"/>
-            <wp:effectExtent l="0" t="0" r="8890" b="0"/>
-            <wp:docPr id="101382573" name="Picture 1"/>
+          <wp:anchor distT="0" distB="0" distL="114300" distR="114300" simplePos="0" relativeHeight="251669504" behindDoc="1" locked="0" layoutInCell="1" allowOverlap="1" wp14:anchorId="318A20B3" wp14:editId="7A7709F1">
+            <wp:simplePos x="0" y="0"/>
+            <wp:positionH relativeFrom="column">
+              <wp:posOffset>-571500</wp:posOffset>
+            </wp:positionH>
+            <wp:positionV relativeFrom="paragraph">
+              <wp:posOffset>172085</wp:posOffset>
+            </wp:positionV>
+            <wp:extent cx="3108960" cy="1371600"/>
+            <wp:effectExtent l="0" t="0" r="0" b="0"/>
+            <wp:wrapTight wrapText="bothSides">
+              <wp:wrapPolygon edited="0">
+                <wp:start x="0" y="0"/>
+                <wp:lineTo x="0" y="21300"/>
+                <wp:lineTo x="21441" y="21300"/>
+                <wp:lineTo x="21441" y="0"/>
+                <wp:lineTo x="0" y="0"/>
+              </wp:wrapPolygon>
+            </wp:wrapTight>
+            <wp:docPr id="177476466" name="Picture 1"/>
             <wp:cNvGraphicFramePr>
               <a:graphicFrameLocks xmlns:a="http://schemas.openxmlformats.org/drawingml/2006/main" noChangeAspect="1"/>
             </wp:cNvGraphicFramePr>
@@ -7801,46 +7918,49 @@
               <a:graphicData uri="http://schemas.openxmlformats.org/drawingml/2006/picture">
                 <pic:pic xmlns:pic="http://schemas.openxmlformats.org/drawingml/2006/picture">
                   <pic:nvPicPr>
-                    <pic:cNvPr id="101382573" name=""/>
+                    <pic:cNvPr id="177476466" name=""/>
                     <pic:cNvPicPr/>
                   </pic:nvPicPr>
-                  <pic:blipFill>
-                    <a:blip r:embed="rId39"/>
-                    <a:stretch>
-                      <a:fillRect/>
-                    </a:stretch>
+                  <pic:blipFill rotWithShape="1">
+                    <a:blip r:embed="rId41">
+                      <a:extLst>
+                        <a:ext uri="{28A0092B-C50C-407E-A947-70E740481C1C}">
+                          <a14:useLocalDpi xmlns:a14="http://schemas.microsoft.com/office/drawing/2010/main" val="0"/>
+                        </a:ext>
+                      </a:extLst>
+                    </a:blip>
+                    <a:srcRect r="2992"/>
+                    <a:stretch/>
                   </pic:blipFill>
-                  <pic:spPr>
+                  <pic:spPr bwMode="auto">
                     <a:xfrm>
                       <a:off x="0" y="0"/>
-                      <a:ext cx="5382376" cy="2743583"/>
+                      <a:ext cx="3108960" cy="1371600"/>
                     </a:xfrm>
                     <a:prstGeom prst="rect">
                       <a:avLst/>
                     </a:prstGeom>
+                    <a:ln>
+                      <a:noFill/>
+                    </a:ln>
+                    <a:extLst>
+                      <a:ext uri="{53640926-AAD7-44D8-BBD7-CCE9431645EC}">
+                        <a14:shadowObscured xmlns:a14="http://schemas.microsoft.com/office/drawing/2010/main"/>
+                      </a:ext>
+                    </a:extLst>
                   </pic:spPr>
                 </pic:pic>
               </a:graphicData>
             </a:graphic>
-          </wp:inline>
+            <wp14:sizeRelH relativeFrom="margin">
+              <wp14:pctWidth>0</wp14:pctWidth>
+            </wp14:sizeRelH>
+            <wp14:sizeRelV relativeFrom="margin">
+              <wp14:pctHeight>0</wp14:pctHeight>
+            </wp14:sizeRelV>
+          </wp:anchor>
         </w:drawing>
       </w:r>
-    </w:p>
-    <w:p>
-      <w:pPr>
-        <w:bidi/>
-        <w:rPr>
-          <w:rFonts w:hint="cs"/>
-        </w:rPr>
-      </w:pPr>
-    </w:p>
-    <w:p>
-      <w:pPr>
-        <w:bidi/>
-        <w:rPr>
-          <w:rtl/>
-        </w:rPr>
-      </w:pPr>
       <w:r>
         <w:rPr>
           <w:rFonts w:hint="cs"/>
@@ -7861,24 +7981,24 @@
         </w:rPr>
         <w:t xml:space="preserve"> ניקח לדוגמה התמחות ומנחה שקיימים כבר</w:t>
       </w:r>
-    </w:p>
-    <w:p>
-      <w:pPr>
-        <w:bidi/>
-        <w:rPr>
-          <w:rtl/>
-        </w:rPr>
-      </w:pPr>
-      <w:r>
-        <w:rPr>
-          <w:rFonts w:cs="Arial"/>
-          <w:rtl/>
-        </w:rPr>
-        <w:lastRenderedPageBreak/>
+      <w:r>
+        <w:rPr>
+          <w:rFonts w:hint="cs"/>
+          <w:rtl/>
+          <w:lang w:bidi="he-IL"/>
+        </w:rPr>
+        <w:t xml:space="preserve"> וננסה להריץ את השאילתא משמאל - </w:t>
+      </w:r>
+      <w:r>
+        <w:rPr>
+          <w:rFonts w:cs="Arial"/>
+          <w:noProof/>
+          <w:rtl/>
+        </w:rPr>
         <w:drawing>
-          <wp:inline distT="0" distB="0" distL="0" distR="0" wp14:anchorId="76BA37C6" wp14:editId="60FA8B55">
-            <wp:extent cx="5306165" cy="2343477"/>
-            <wp:effectExtent l="0" t="0" r="8890" b="0"/>
+          <wp:inline distT="0" distB="0" distL="0" distR="0" wp14:anchorId="76BA37C6" wp14:editId="647A4C3E">
+            <wp:extent cx="3088361" cy="1363980"/>
+            <wp:effectExtent l="0" t="0" r="0" b="7620"/>
             <wp:docPr id="599395906" name="Picture 1"/>
             <wp:cNvGraphicFramePr>
               <a:graphicFrameLocks xmlns:a="http://schemas.openxmlformats.org/drawingml/2006/main" noChangeAspect="1"/>
@@ -7891,7 +8011,7 @@
                     <pic:cNvPicPr/>
                   </pic:nvPicPr>
                   <pic:blipFill>
-                    <a:blip r:embed="rId40"/>
+                    <a:blip r:embed="rId42"/>
                     <a:stretch>
                       <a:fillRect/>
                     </a:stretch>
@@ -7899,7 +8019,7 @@
                   <pic:spPr>
                     <a:xfrm>
                       <a:off x="0" y="0"/>
-                      <a:ext cx="5306165" cy="2343477"/>
+                      <a:ext cx="3092916" cy="1365992"/>
                     </a:xfrm>
                     <a:prstGeom prst="rect">
                       <a:avLst/>
@@ -7915,84 +8035,12 @@
     <w:p>
       <w:pPr>
         <w:bidi/>
-        <w:rPr>
-          <w:rtl/>
-        </w:rPr>
-      </w:pPr>
-      <w:r>
-        <w:rPr>
-          <w:rFonts w:hint="cs"/>
-          <w:rtl/>
-        </w:rPr>
-        <w:t xml:space="preserve">ננסה להריץ את השאילתא הבאה </w:t>
-      </w:r>
-      <w:r>
-        <w:rPr>
-          <w:rtl/>
-        </w:rPr>
-        <w:t>–</w:t>
-      </w:r>
-      <w:r>
-        <w:rPr>
-          <w:rFonts w:hint="cs"/>
-          <w:rtl/>
-        </w:rPr>
-        <w:t xml:space="preserve"> </w:t>
-      </w:r>
-    </w:p>
-    <w:p>
-      <w:pPr>
-        <w:bidi/>
-        <w:rPr>
-          <w:rFonts w:hint="cs"/>
-        </w:rPr>
-      </w:pPr>
-      <w:r>
-        <w:rPr>
-          <w:rFonts w:cs="Arial"/>
-          <w:rtl/>
-        </w:rPr>
-        <w:drawing>
-          <wp:inline distT="0" distB="0" distL="0" distR="0" wp14:anchorId="1A4D7671" wp14:editId="3B635EE7">
-            <wp:extent cx="5258141" cy="2249828"/>
-            <wp:effectExtent l="0" t="0" r="0" b="0"/>
-            <wp:docPr id="177476466" name="Picture 1"/>
-            <wp:cNvGraphicFramePr>
-              <a:graphicFrameLocks xmlns:a="http://schemas.openxmlformats.org/drawingml/2006/main" noChangeAspect="1"/>
-            </wp:cNvGraphicFramePr>
-            <a:graphic xmlns:a="http://schemas.openxmlformats.org/drawingml/2006/main">
-              <a:graphicData uri="http://schemas.openxmlformats.org/drawingml/2006/picture">
-                <pic:pic xmlns:pic="http://schemas.openxmlformats.org/drawingml/2006/picture">
-                  <pic:nvPicPr>
-                    <pic:cNvPr id="177476466" name=""/>
-                    <pic:cNvPicPr/>
-                  </pic:nvPicPr>
-                  <pic:blipFill>
-                    <a:blip r:embed="rId41"/>
-                    <a:stretch>
-                      <a:fillRect/>
-                    </a:stretch>
-                  </pic:blipFill>
-                  <pic:spPr>
-                    <a:xfrm>
-                      <a:off x="0" y="0"/>
-                      <a:ext cx="5273447" cy="2256377"/>
-                    </a:xfrm>
-                    <a:prstGeom prst="rect">
-                      <a:avLst/>
-                    </a:prstGeom>
-                  </pic:spPr>
-                </pic:pic>
-              </a:graphicData>
-            </a:graphic>
-          </wp:inline>
-        </w:drawing>
-      </w:r>
+      </w:pPr>
     </w:p>
     <w:sectPr>
-      <w:headerReference w:type="default" r:id="rId42"/>
-      <w:footerReference w:type="default" r:id="rId43"/>
-      <w:footerReference w:type="first" r:id="rId44"/>
+      <w:headerReference w:type="default" r:id="rId43"/>
+      <w:footerReference w:type="default" r:id="rId44"/>
+      <w:footerReference w:type="first" r:id="rId45"/>
       <w:pgSz w:w="11906" w:h="16838"/>
       <w:pgMar w:top="1440" w:right="1440" w:bottom="1440" w:left="1440" w:header="708" w:footer="708" w:gutter="0"/>
       <w:pgNumType w:start="0"/>

</xml_diff>